<commit_message>
fix: arreglos de escritura, actualización del pdf y el docx
</commit_message>
<xml_diff>
--- a/EntregaFinal/EntregaFinal.docx
+++ b/EntregaFinal/EntregaFinal.docx
@@ -95,16 +95,41 @@
           <w:sz w:val="22"/>
           <w:szCs w:val="22"/>
         </w:rPr>
-        <w:t>La relación entre educación y estatus socioeconómico en Costa Rica se vincula estrechamente con la desigualdad en la distribución del ingreso, un problema crítico que el presente estudio aborda. Con el objetivo de entender cómo la educación impacta la pobreza mediante el marco teórico del capital humano y otros factores estructurales, se utiliza la Encuesta Nacional de Hogares 2023 del INEC, analizando datos de individuos entre 18 y 60 años. El enfoque se centra en las dinámicas de ingresos, considerando factores demográficos como región y género. Se usan técnicas de tabulación cruzad</w:t>
-      </w:r>
-      <w:r>
-        <w:rPr>
-          <w:rFonts w:ascii="Calibri" w:hAnsi="Calibri" w:cs="Calibri"/>
-          <w:color w:val="000000" w:themeColor="text1"/>
-          <w:sz w:val="22"/>
-          <w:szCs w:val="22"/>
-        </w:rPr>
-        <w:t>a y gráficos para describir las tendencias. Los resultados revelan disparidades significativas de ingreso relacionadas con el nivel educativo y el contexto geográfico, evidenciando cómo los niveles más bajos de educación están asociados con un mayor nivel de pobreza. Hallazgos señalan una correlación directa entre mayores niveles de educación y aumentos de ingreso, evidenciada por diferencias notorias en promedio salarial, y se discutieron indicadores relevantes que refuerzan estas conclusiones. Se concluye que mejorar el acceso a la educación y su calidad en todas las regiones de Costa Rica es clave para reducir las desigualdades de ingreso, sugiriendo que políticas focalizadas pueden atenuar las brechas identificadas y mejorar las oportunidades socioeconómicas.</w:t>
+        <w:t xml:space="preserve">La relación entre educación y estatus socioeconómico en Costa Rica se vincula </w:t>
+      </w:r>
+      <w:r>
+        <w:rPr>
+          <w:rFonts w:ascii="Calibri" w:hAnsi="Calibri" w:cs="Calibri"/>
+          <w:sz w:val="22"/>
+          <w:szCs w:val="22"/>
+        </w:rPr>
+        <w:t>estrechamente con la desigualdad en la distribución del ingreso, un problema crítico que el presente estudio aborda. Con el objetivo de entender cómo la educación impacta la pobreza mediante el marco teórico del capital humano y otros factores estructurales, se utiliza la Encuesta Nacional de Hogares 2023 del INEC, analizando datos de individuos entre 18 y 60 años. El enfoque se centra en las dinámicas de ingresos, considerando factores demográficos como región y género. Se usan técnicas de tabulación cruza</w:t>
+      </w:r>
+      <w:r>
+        <w:rPr>
+          <w:rFonts w:ascii="Calibri" w:hAnsi="Calibri" w:cs="Calibri"/>
+          <w:sz w:val="22"/>
+          <w:szCs w:val="22"/>
+        </w:rPr>
+        <w:t>d</w:t>
+      </w:r>
+      <w:r>
+        <w:rPr>
+          <w:rFonts w:ascii="Calibri" w:hAnsi="Calibri" w:cs="Calibri"/>
+          <w:color w:val="000000" w:themeColor="text1"/>
+          <w:sz w:val="22"/>
+          <w:szCs w:val="22"/>
+        </w:rPr>
+        <w:t>a y gráficos para describir las tendencias. Los resultados revelan disparidades significativas de ingreso relacionadas con el nivel educativo y el contexto geográfico, evidenciando cómo los niveles más bajos de educación están asociados con un mayor nivel de pobreza. Hallazgos señalan una correlación directa entre mayores niveles de educación y aumentos de ingreso, evidenciada por diferencias notorias en promedio salarial, y se discutieron indicadores relevantes que refuerzan estas conclusiones. Se concluye</w:t>
+      </w:r>
+      <w:r>
+        <w:rPr>
+          <w:rFonts w:ascii="Calibri" w:hAnsi="Calibri" w:cs="Calibri"/>
+          <w:color w:val="000000" w:themeColor="text1"/>
+          <w:sz w:val="22"/>
+          <w:szCs w:val="22"/>
+        </w:rPr>
+        <w:t xml:space="preserve"> que mejorar el acceso a la educación y su calidad en todas las regiones de Costa Rica es clave para reducir las desigualdades de ingreso, sugiriendo que políticas focalizadas pueden atenuar las brechas identificadas y mejorar las oportunidades socioeconómicas.</w:t>
       </w:r>
     </w:p>
     <w:p>
@@ -275,7 +300,25 @@
           <w:szCs w:val="22"/>
         </w:rPr>
         <w:lastRenderedPageBreak/>
-        <w:t>La importancia de esta investigación radica en la oportunidad de aportar una comprensión más profunda sobre las causas estructurales de la desigualdad en Costa Rica, centrándose en la teoría del capital humano. Esta teoría sugiere que la educación es una inversión que aumenta el capital humano de los individuos, incrementando sus conocimientos y habilidades y, por ende, su valor productivo en la economía. Como sostiene Bazdresch Parada (2001), una mayor educación proporciona más “capital humano” a los miembros de la sociedad, permitiéndoles competir por mejores oportunidades laborales y mayores ingresos. Así, este trabajo aportará nuevos conocimientos sobre cómo el capital humano se traduce en beneficios económicos y cómo las disparidades educativas pueden influir en la distribución de ingresos en Costa Rica. Sin embargo, también se tendrá en cuenta la crítica estructuralista, que argumenta que las desigualdades en la educación no solo son una causa de la pobreza, sino también una consecuencia de las barreras socioeconómicas existentes. Según Rodríguez (2011), las estructuras económicas y sociales limitan las oportunidades de los individuos, independientemente de su nivel educativo, lo que subraya la necesidad de abordar tanto la calidad educativa como las barreras externas.</w:t>
+        <w:t>La importancia de esta investigación radica en la oportunidad de aportar una comprensión más profunda sobre las causas estructurales de la desigualdad en Costa Rica, centrándose en la teoría del capital humano. Esta teoría sugiere que la educación es una inversión que aumenta el capital humano de los individuos, incrementando sus conocimientos y habilidades y, por ende, su valor productivo en la economía. Como sostiene Bazdresch Parada (2001), una mayor educación proporciona más “capital humano” a los miemb</w:t>
+      </w:r>
+      <w:r>
+        <w:rPr>
+          <w:rFonts w:ascii="Calibri" w:hAnsi="Calibri" w:cs="Calibri"/>
+          <w:color w:val="000000" w:themeColor="text1"/>
+          <w:sz w:val="22"/>
+          <w:szCs w:val="22"/>
+        </w:rPr>
+        <w:t>ros de la sociedad, permitiéndoles competir por mejores oportunidades laborales y mayores ingresos. Así, este trabajo aportará nuevos conocimientos sobre cómo el capital humano se traduce en beneficios económicos y cómo las disparidades educativas pueden influir en la distribución de ingresos en Costa Rica. Sin embargo, también se tendrá en cuenta la crítica estructuralista, que argumenta que las desigualdades en la educación no solo son una causa de la pobreza, sino también una consecuencia de las barreras</w:t>
+      </w:r>
+      <w:r>
+        <w:rPr>
+          <w:rFonts w:ascii="Calibri" w:hAnsi="Calibri" w:cs="Calibri"/>
+          <w:color w:val="000000" w:themeColor="text1"/>
+          <w:sz w:val="22"/>
+          <w:szCs w:val="22"/>
+        </w:rPr>
+        <w:t xml:space="preserve"> socioeconómicas existentes. Según Rodríguez (2011), las estructuras económicas y sociales limitan las oportunidades de los individuos, independientemente de su nivel educativo, lo que subraya la necesidad de abordar tanto la calidad educativa como las barreras externas.</w:t>
       </w:r>
     </w:p>
     <w:p>
@@ -298,7 +341,16 @@
           <w:sz w:val="22"/>
           <w:szCs w:val="22"/>
         </w:rPr>
-        <w:t>El estudio no solo pretende enriquecer el debate académico sobre la teoría del capital humano, sino también abordar una laguna en la literatura costarricense sobre la relación entre educación e ingresos. En un contexto de desigualdad creciente, la educación es vista tanto como una solución a largo plazo para mejorar la calidad de vida de la población como una herramienta para impulsar cambios sociales más amplios. Por tanto, la investigación podría tener implicaciones políticas y sociales, sugiriendo la necesidad de políticas públicas que promuevan la equidad en el acceso y la calidad de la educación, para que esta realmente funcione como un factor de movilidad social.</w:t>
+        <w:t>El estudio no solo pretende enriquecer el debate académico sobre la teoría del capital humano, sino también abordar una laguna en la literatura costarricense sobre la relación entre educación e ingresos. En un contexto de desigualdad creciente, la educación es vista tanto como una solución a largo plazo para mejorar la calidad de vida de la población como una herramienta para impulsar cambios sociales más amplios. Por tanto, la investigación podría tener implicaciones políticas y sociales, sugiriendo la nec</w:t>
+      </w:r>
+      <w:r>
+        <w:rPr>
+          <w:rFonts w:ascii="Calibri" w:hAnsi="Calibri" w:cs="Calibri"/>
+          <w:color w:val="000000" w:themeColor="text1"/>
+          <w:sz w:val="22"/>
+          <w:szCs w:val="22"/>
+        </w:rPr>
+        <w:t>esidad de políticas públicas que promuevan la equidad en el acceso y la calidad de la educación, para que esta realmente funcione como un factor de movilidad social.</w:t>
       </w:r>
     </w:p>
     <w:p>
@@ -321,7 +373,16 @@
           <w:sz w:val="22"/>
           <w:szCs w:val="22"/>
         </w:rPr>
-        <w:t>El objetivo principal de este estudio es ver cómo la educación se relaciona con la situación socioeconómica de las personas en Costa Rica. Este análisis contribuirá a clarificar la influencia del nivel educativo en la capacidad de las personas para mejores ingresos. Para lograrlo, se vincularán diferentes categorías educativas con variables relacionadas con el ingreso y la pobreza. En síntesis, a través de estadísticas descriptivas, gráficos y una revisión teórica exhaustiva, se explorará la relación entre el nivel educativo y la distribución del ingreso, considerando tanto las perspectivas del capital humano como las críticas estructurales.</w:t>
+        <w:t xml:space="preserve">El objetivo principal de este estudio es ver cómo la educación se relaciona con la situación socioeconómica de las personas en Costa Rica. Este análisis contribuirá a clarificar la influencia del nivel educativo en la capacidad de las personas para mejores ingresos. Para lograrlo, se vincularán diferentes categorías educativas con variables relacionadas con el ingreso y la pobreza. En síntesis, a través de estadísticas descriptivas, gráficos y una revisión teórica exhaustiva, se explorará la relación entre </w:t>
+      </w:r>
+      <w:r>
+        <w:rPr>
+          <w:rFonts w:ascii="Calibri" w:hAnsi="Calibri" w:cs="Calibri"/>
+          <w:color w:val="000000" w:themeColor="text1"/>
+          <w:sz w:val="22"/>
+          <w:szCs w:val="22"/>
+        </w:rPr>
+        <w:t>el nivel educativo y la distribución del ingreso, considerando tanto las perspectivas del capital humano como las críticas estructurales.</w:t>
       </w:r>
     </w:p>
     <w:p>
@@ -344,7 +405,16 @@
           <w:sz w:val="22"/>
           <w:szCs w:val="22"/>
         </w:rPr>
-        <w:t>La estructura del trabajo es la siguiente: en la sección de metodología, se detallará la selección y procesamiento de datos, así como los métodos analíticos utilizados para el estudio. Los resultados ofrecerán un análisis empírico de la relación entre educación e ingresos en Costa Rica, destacando las diferencias en el acceso y las oportunidades. Finalmente, en la sección de conclusiones, se sintetizarán los principales aportes de la investigación, se señalarán sus limitaciones, y se plantearán recomendaciones para futuras investigaciones sobre la relación entre educación y desigualdad en el contexto costarricense.</w:t>
+        <w:t>La estructura del trabajo es la siguiente: en la sección de metodología, se detallará la selección y procesamiento de datos, así como los métodos analíticos utilizados para el estudio. Los resultados ofrecerán un análisis empírico de la relación entre educación e ingresos en Costa Rica, destacando las diferencias en el acceso y las oportunidades. Finalmente, en la sección de conclusiones, se sintetizarán los principales aportes de la investigación, se señalarán sus limitaciones, y se plantearán recomendacio</w:t>
+      </w:r>
+      <w:r>
+        <w:rPr>
+          <w:rFonts w:ascii="Calibri" w:hAnsi="Calibri" w:cs="Calibri"/>
+          <w:color w:val="000000" w:themeColor="text1"/>
+          <w:sz w:val="22"/>
+          <w:szCs w:val="22"/>
+        </w:rPr>
+        <w:t>nes para futuras investigaciones sobre la relación entre educación y desigualdad en el contexto costarricense.</w:t>
       </w:r>
     </w:p>
     <w:p>
@@ -1266,6 +1336,7 @@
                 <w:color w:val="000000" w:themeColor="text1"/>
                 <w:sz w:val="22"/>
                 <w:szCs w:val="22"/>
+                <w:lang w:val="en-US"/>
               </w:rPr>
             </w:pPr>
             <w:r>
@@ -1414,7 +1485,16 @@
           <w:sz w:val="22"/>
           <w:szCs w:val="22"/>
         </w:rPr>
-        <w:t xml:space="preserve">Para el presente estudio, se emplearon diversos métodos orientados al análisis y síntesis de datos, con un enfoque particular en técnicas de análisis exploratorio. Estas herramientas permitieron obtener una visión inicial de la estructura, distribución y relaciones de las variables, facilitando así la identificación de patrones y tendencias clave en el conjunto de datos. A lo largo de las tablas y gráficos presentados, se aplicaron métricas descriptivas como medidas de tendencia central, dispersión y posición, complementadas con visualizaciones que aportan una comprensión más detallada de los datos. Este enfoque no solo proporciona un resumen integral de la información, sino que también establece las bases para un análisis más profundo en fases posteriores del estudio. En la presente sección se emplearán las fórmulas y definiciones planteadas por Dekking et al. (2005) en en el libro </w:t>
+        <w:t>Para el presente estudio, se emplearon diversos métodos orientados al análisis y síntesis de datos, con un enfoque particular en técnicas de análisis exploratorio. Estas herramientas permitieron obtener una visión inicial de la estructura, distribución y relaciones de las variables, facilitando así la identificación de patrones y tendencias clave en el conjunto de datos. A lo largo de las tablas y gráficos presentados, se aplicaron métricas descriptivas como medidas de tendencia central, dispersión y posici</w:t>
+      </w:r>
+      <w:r>
+        <w:rPr>
+          <w:rFonts w:ascii="Calibri" w:hAnsi="Calibri" w:cs="Calibri"/>
+          <w:color w:val="000000" w:themeColor="text1"/>
+          <w:sz w:val="22"/>
+          <w:szCs w:val="22"/>
+        </w:rPr>
+        <w:t xml:space="preserve">ón, complementadas con visualizaciones que aportan una comprensión más detallada de los datos. Este enfoque no solo proporciona un resumen integral de la información, sino que también establece las bases para un análisis más profundo en fases posteriores del estudio. En la presente sección se emplearán las fórmulas y definiciones planteadas por Dekking et al. (2005) en en el libro </w:t>
       </w:r>
       <w:r>
         <w:rPr>
@@ -2205,7 +2285,18 @@
           <w:sz w:val="22"/>
           <w:szCs w:val="22"/>
         </w:rPr>
-        <w:t>Definición 3.2 (Varianza y Desviación Estándar)</w:t>
+        <w:t>Definición 3.2 (</w:t>
+      </w:r>
+      <w:r>
+        <w:rPr>
+          <w:rFonts w:ascii="Calibri" w:hAnsi="Calibri" w:cs="Calibri"/>
+          <w:b/>
+          <w:bCs/>
+          <w:color w:val="000000" w:themeColor="text1"/>
+          <w:sz w:val="22"/>
+          <w:szCs w:val="22"/>
+        </w:rPr>
+        <w:t>Varianza y Desviación Estándar)</w:t>
       </w:r>
     </w:p>
     <w:p>
@@ -2371,6 +2462,18 @@
           </m:d>
           <m:r>
             <m:rPr>
+              <m:sty m:val="p"/>
+            </m:rPr>
+            <w:rPr>
+              <w:rFonts w:ascii="Cambria Math" w:hAnsi="Cambria Math" w:cs="Calibri"/>
+              <w:color w:val="000000" w:themeColor="text1"/>
+              <w:sz w:val="22"/>
+              <w:szCs w:val="22"/>
+            </w:rPr>
+            <m:t>=</m:t>
+          </m:r>
+          <m:r>
+            <m:rPr>
               <m:scr m:val="double-struck"/>
               <m:sty m:val="p"/>
             </m:rPr>
@@ -2380,7 +2483,7 @@
               <w:sz w:val="22"/>
               <w:szCs w:val="22"/>
             </w:rPr>
-            <m:t>=E</m:t>
+            <m:t>E</m:t>
           </m:r>
           <m:d>
             <m:dPr>
@@ -2431,6 +2534,18 @@
                       </m:r>
                       <m:r>
                         <m:rPr>
+                          <m:sty m:val="p"/>
+                        </m:rPr>
+                        <w:rPr>
+                          <w:rFonts w:ascii="Cambria Math" w:hAnsi="Cambria Math" w:cs="Calibri"/>
+                          <w:color w:val="000000" w:themeColor="text1"/>
+                          <w:sz w:val="22"/>
+                          <w:szCs w:val="22"/>
+                        </w:rPr>
+                        <m:t>-</m:t>
+                      </m:r>
+                      <m:r>
+                        <m:rPr>
                           <m:scr m:val="double-struck"/>
                           <m:sty m:val="p"/>
                         </m:rPr>
@@ -2440,7 +2555,7 @@
                           <w:sz w:val="22"/>
                           <w:szCs w:val="22"/>
                         </w:rPr>
-                        <m:t>-E</m:t>
+                        <m:t>E</m:t>
                       </m:r>
                       <m:d>
                         <m:dPr>
@@ -2802,7 +2917,16 @@
             <w:sz w:val="22"/>
             <w:szCs w:val="22"/>
           </w:rPr>
-          <m:t>100p</m:t>
+          <m:t>100</m:t>
+        </m:r>
+        <m:r>
+          <w:rPr>
+            <w:rFonts w:ascii="Cambria Math" w:hAnsi="Cambria Math" w:cs="Calibri"/>
+            <w:color w:val="000000" w:themeColor="text1"/>
+            <w:sz w:val="22"/>
+            <w:szCs w:val="22"/>
+          </w:rPr>
+          <m:t>p</m:t>
         </m:r>
       </m:oMath>
       <w:r>
@@ -3266,7 +3390,16 @@
               <w:sz w:val="22"/>
               <w:szCs w:val="22"/>
             </w:rPr>
-            <m:t>0.25    </m:t>
+            <m:t>0.25  </m:t>
+          </m:r>
+          <m:r>
+            <w:rPr>
+              <w:rFonts w:ascii="Cambria Math" w:hAnsi="Cambria Math" w:cs="Calibri"/>
+              <w:color w:val="000000" w:themeColor="text1"/>
+              <w:sz w:val="22"/>
+              <w:szCs w:val="22"/>
+            </w:rPr>
+            <m:t>  </m:t>
           </m:r>
           <m:r>
             <m:rPr>
@@ -3782,7 +3915,16 @@
           <w:sz w:val="22"/>
           <w:szCs w:val="22"/>
         </w:rPr>
-        <w:t>). A medida que aumenta el nivel educativo, la proporción de personas en situación de pobreza disminuye. Por ejemplo, entre aquellos con nulo o bajo nivel de instrucción, el 13.64% se encuentra en pobreza extrema, y el 23.75% en pobreza no extrema. En contraste, entre los grupos con educación superior de posgrado, solo el 0.23% está en pobreza extrema y ningún individuo se clasifica en pobreza no extrema. Estos datos subrayan la importancia de la educación como un factor crucial para reducir la pobreza. Incluso completar la educación secundaria tiene un impacto significativo, ya que solo el 5.71% de los que completaron la secundaria están en pobreza extrema y un 12.44% en pobreza no extrema.</w:t>
+        <w:t>). A medida que aumenta el nivel educativo, la proporción de personas en situación de pobreza disminuye. Por ejemplo, entre aquellos con nulo o bajo nivel de instrucción, el 13.64% se encuentra en pobreza extrema, y el 23.75% en pobreza no extrema. En contraste, entre los grupos con educación superior de posgrado, solo el 0.23% está en pobreza extrema y ningún individuo se clasifica en pobreza no extrema. Estos datos subrayan la importancia de la educación como un factor crucial para reducir la pobreza. Inc</w:t>
+      </w:r>
+      <w:r>
+        <w:rPr>
+          <w:rFonts w:ascii="Calibri" w:hAnsi="Calibri" w:cs="Calibri"/>
+          <w:color w:val="000000" w:themeColor="text1"/>
+          <w:sz w:val="22"/>
+          <w:szCs w:val="22"/>
+        </w:rPr>
+        <w:t>luso completar la educación secundaria tiene un impacto significativo, ya que solo el 5.71% de los que completaron la secundaria están en pobreza extrema y un 12.44% en pobreza no extrema.</w:t>
       </w:r>
     </w:p>
     <w:p>
@@ -4003,7 +4145,25 @@
           <w:sz w:val="22"/>
           <w:szCs w:val="22"/>
         </w:rPr>
-        <w:t>). Los datos revelan que la ausencia de educación formal está claramente asociada con niveles más altos de pobreza extrema, ya que el 18.21% de los adultos que nunca asistieron a un centro educativo se encuentra en esta categoría. No obstante, la pobreza disminuye significativamente entre aquellos que asistieron a centros educativos, especialmente privados (1.46% en pobreza extrema) y semipúblicos (4%). En comparación, los centros públicos, con un 7.40% en pobreza extrema, se sitúan en una posición intermedia, indicando que, aunque la educación pública mejora la situación económica, su impacto es menor que el de la educación privada. Esto sugiere que la calidad del centro educativo influye en la situación socioeconómica, reforzando la noción de que la educación de calidad es esencial para la movilidad social. Esta conclusión está alineada con la observación de Ricárdez González &amp; Robles Ortiz (2024): tener profesores mejor capacitados y con salarios competitivos, o recibir una educación privada, disminuye la probabilidad de caer en pobreza.</w:t>
+        <w:t>). Los datos revelan que la ausencia de educación formal está claramente asociada con niveles más altos de pobreza extrema, ya que el 18.21% de los adultos que nunca asistieron a un centro educativo se encuentra en esta categoría. No obstante, la pobreza disminuye significativamente entre aquellos que asistieron a centros educativos, especialmente privados (1.46% en pobreza extrema) y semipúblicos (4%). En comparación, los centros públicos, con un 7.40% en pobreza extrema, se sitúan en una posición intermed</w:t>
+      </w:r>
+      <w:r>
+        <w:rPr>
+          <w:rFonts w:ascii="Calibri" w:hAnsi="Calibri" w:cs="Calibri"/>
+          <w:color w:val="000000" w:themeColor="text1"/>
+          <w:sz w:val="22"/>
+          <w:szCs w:val="22"/>
+        </w:rPr>
+        <w:t xml:space="preserve">ia, indicando que, aunque la educación pública mejora la situación económica, su impacto es menor que el de la educación privada. Esto sugiere que la calidad del centro educativo influye en la situación socioeconómica, reforzando la noción de que la educación de calidad es esencial para la movilidad social. Esta conclusión está alineada con la observación de Ricárdez González &amp; Robles Ortiz (2024): tener profesores mejor capacitados y con salarios competitivos, o recibir una educación privada, disminuye la </w:t>
+      </w:r>
+      <w:r>
+        <w:rPr>
+          <w:rFonts w:ascii="Calibri" w:hAnsi="Calibri" w:cs="Calibri"/>
+          <w:color w:val="000000" w:themeColor="text1"/>
+          <w:sz w:val="22"/>
+          <w:szCs w:val="22"/>
+        </w:rPr>
+        <w:t>probabilidad de caer en pobreza.</w:t>
       </w:r>
     </w:p>
     <w:tbl>
@@ -4358,7 +4518,16 @@
           <w:sz w:val="22"/>
           <w:szCs w:val="22"/>
         </w:rPr>
-        <w:t>, se observa que el nivel educativo es un determinante clave de los ingresos, con un incremento claro a medida que aumenta la instrucción. Las personas con educación superior de posgrado son las que alcanzan los ingresos más elevados, con un promedio de ₡1,541,922, más de seis veces el promedio de ₡249,387 de quienes tienen nulo o poco nivel de instrucción. Sin embargo, esta relación también revela una mayor dispersión en los ingresos en niveles educativos superiores, con una desviación estándar considerable en el posgrado (₡1,089,738). Esto indica que, aunque la educación superior brinda acceso a mejores ingresos, hay diferencias significativas dentro de estos grupos, posiblemente influenciadas por la especialización profesional, el tipo de empleo y la región de residencia.</w:t>
+        <w:t>, se observa que el nivel educativo es un determinante clave de los ingresos, con un incremento claro a medida que aumenta la instrucción. Las personas con educación superior de posgrado son las que alcanzan los ingresos más elevados, con un promedio de ₡1,541,922, más de seis veces el promedio de ₡249,387 de quienes tienen nulo o poco nivel de instrucción. Sin embargo, esta relación también revela una mayor dispersión en los ingresos en niveles educativos superiores, con una desviación estándar considerabl</w:t>
+      </w:r>
+      <w:r>
+        <w:rPr>
+          <w:rFonts w:ascii="Calibri" w:hAnsi="Calibri" w:cs="Calibri"/>
+          <w:color w:val="000000" w:themeColor="text1"/>
+          <w:sz w:val="22"/>
+          <w:szCs w:val="22"/>
+        </w:rPr>
+        <w:t>e en el posgrado (₡1,089,738). Esto indica que, aunque la educación superior brinda acceso a mejores ingresos, hay diferencias significativas dentro de estos grupos, posiblemente influenciadas por la especialización profesional, el tipo de empleo y la región de residencia.</w:t>
       </w:r>
     </w:p>
     <w:tbl>
@@ -4535,7 +4704,16 @@
           <w:sz w:val="22"/>
           <w:szCs w:val="22"/>
         </w:rPr>
-        <w:t xml:space="preserve"> muestra que quienes asistieron a centros privados alcanzan los ingresos más altos, con una media de ₡846,691.2, seguidos por los que estudiaron en centros semipúblicos, con una media de ₡783,109.0. Esto sugiere que la educación en estos centros no solo proporcionó calidad, sino también ventajas socioeconómicas iniciales que permitieron mayores ingresos. Esta observación es coherente con la idea de que la educación incrementa los ingresos, pero no necesariamente cambia la estructura económica subyacente, donde la concentración de activos perpetúa la desigualdad, como señala Figueroa (2010).</w:t>
+        <w:t xml:space="preserve"> muestra que quienes asistieron a centros privados alcanzan los ingresos más altos, con una media de ₡846,691.2, seguidos por los que estudiaron en centros semipúblicos, con una media de ₡783,109.0. Esto sugiere que la educación en estos centros no solo proporcionó calidad, sino también ventajas socioeconómicas iniciales que permitieron mayores ingresos. Esta observación es coherente con la idea de que la educación incrementa los ingresos, pero no necesariamente cambia la estructura económica subyacente, do</w:t>
+      </w:r>
+      <w:r>
+        <w:rPr>
+          <w:rFonts w:ascii="Calibri" w:hAnsi="Calibri" w:cs="Calibri"/>
+          <w:color w:val="000000" w:themeColor="text1"/>
+          <w:sz w:val="22"/>
+          <w:szCs w:val="22"/>
+        </w:rPr>
+        <w:t>nde la concentración de activos perpetúa la desigualdad, como señala Figueroa (2010).</w:t>
       </w:r>
     </w:p>
     <w:p>
@@ -4559,7 +4737,16 @@
           <w:szCs w:val="22"/>
         </w:rPr>
         <w:lastRenderedPageBreak/>
-        <w:t>En comparación, los centros públicos tienen una media de ingresos notablemente más baja, de ₡405,861.1, con una distribución más desigual reflejada en una desviación estándar de ₡503,840.6 y un ingreso máximo de ₡20 millones. Aunque una minoría de este grupo alcanza ingresos elevados, la mayoría no llega a ese nivel. Por su parte, los adultos sin educación formal registran los ingresos más bajos, con una media de ₡222,138.6, subrayando la importancia de la educación formal para mejorar las oportunidades económicas.</w:t>
+        <w:t>En comparación, los centros públicos tienen una media de ingresos notablemente más baja, de ₡405,861.1, con una distribución más desigual reflejada en una desviación estándar de ₡503,840.6 y un ingreso máximo de ₡20 millones. Aunque una minoría de este grupo alcanza ingresos elevados, la mayoría no llega a ese nivel. Por su parte, los adultos sin educación formal registran los ingresos más bajos, con una media de ₡222,138.6, subrayando la importancia de la educación formal para mejorar las oportunidades eco</w:t>
+      </w:r>
+      <w:r>
+        <w:rPr>
+          <w:rFonts w:ascii="Calibri" w:hAnsi="Calibri" w:cs="Calibri"/>
+          <w:color w:val="000000" w:themeColor="text1"/>
+          <w:sz w:val="22"/>
+          <w:szCs w:val="22"/>
+        </w:rPr>
+        <w:t>nómicas.</w:t>
       </w:r>
     </w:p>
     <w:tbl>
@@ -4814,7 +5001,61 @@
           <w:sz w:val="22"/>
           <w:szCs w:val="22"/>
         </w:rPr>
-        <w:t>, se evidencia una correlación positiva entre la formación académica y los ingresos. Las personas con títulos avanzados, como especialización, maestría y doctorado, logran los ingresos más altos, superando los 1.4 millones de colones en promedio para los niveles de maestría y doctorado. En particular, quienes completaron una especialización tienen el promedio de ingresos más elevado, cercano a los 1.95 millones de colones. Por el contrario, aquellos sin título o con formación técnica media obtienen ingresos considerablemente menores, con promedios de aproximadamente 444 mil y 527 mil colones, respectivamente. Esta diferencia destaca la importancia de la educación como una vía para acceder a mejores oportunidades económicas, aunque también muestra las dificultades que enfrentan quienes no alcanzan niveles educativos superiores, limitando su acceso a empleos bien remunerados y su movilidad económica.</w:t>
+        <w:t>, se evidencia una correlación positiva entre la formación académica y los ingresos. Las personas con títulos avanzados, como especialización, maestría y doctorado, logran los ingresos más altos, superando los 1.4 millones de colones en promedio para los niveles de maestría y doctorado. En particular, quienes completaron una especialización tienen el promedio de ingresos más elevado, cercano a los 1.95 millones de colones. Por el contrario, aquellos sin título</w:t>
+      </w:r>
+      <w:r>
+        <w:rPr>
+          <w:rFonts w:ascii="Calibri" w:hAnsi="Calibri" w:cs="Calibri"/>
+          <w:color w:val="000000" w:themeColor="text1"/>
+          <w:sz w:val="22"/>
+          <w:szCs w:val="22"/>
+        </w:rPr>
+        <w:t xml:space="preserve"> </w:t>
+      </w:r>
+      <w:r>
+        <w:rPr>
+          <w:rFonts w:ascii="Calibri" w:hAnsi="Calibri" w:cs="Calibri"/>
+          <w:color w:val="000000" w:themeColor="text1"/>
+          <w:sz w:val="22"/>
+          <w:szCs w:val="22"/>
+        </w:rPr>
+        <w:t xml:space="preserve">obtienen ingresos considerablemente menores, con </w:t>
+      </w:r>
+      <w:r>
+        <w:rPr>
+          <w:rFonts w:ascii="Calibri" w:hAnsi="Calibri" w:cs="Calibri"/>
+          <w:color w:val="000000" w:themeColor="text1"/>
+          <w:sz w:val="22"/>
+          <w:szCs w:val="22"/>
+        </w:rPr>
+        <w:t>un ingreso promedio</w:t>
+      </w:r>
+      <w:r>
+        <w:rPr>
+          <w:rFonts w:ascii="Calibri" w:hAnsi="Calibri" w:cs="Calibri"/>
+          <w:color w:val="000000" w:themeColor="text1"/>
+          <w:sz w:val="22"/>
+          <w:szCs w:val="22"/>
+        </w:rPr>
+        <w:t xml:space="preserve"> de aproximadamente 444 mil </w:t>
+      </w:r>
+      <w:r>
+        <w:rPr>
+          <w:rFonts w:ascii="Calibri" w:hAnsi="Calibri" w:cs="Calibri"/>
+          <w:color w:val="000000" w:themeColor="text1"/>
+          <w:sz w:val="22"/>
+          <w:szCs w:val="22"/>
+        </w:rPr>
+        <w:t>colones</w:t>
+      </w:r>
+      <w:r>
+        <w:rPr>
+          <w:rFonts w:ascii="Calibri" w:hAnsi="Calibri" w:cs="Calibri"/>
+          <w:color w:val="000000" w:themeColor="text1"/>
+          <w:sz w:val="22"/>
+          <w:szCs w:val="22"/>
+        </w:rPr>
+        <w:t>. Esta diferencia destaca la importancia de la educación como una vía para acceder a mejores oportunidades económicas, aunque también muestra las dificultades que enfrentan quienes no alcanzan niveles educativos superiores, limitando su acceso a empleos bien remunerados y su movilidad económica.</w:t>
       </w:r>
     </w:p>
     <w:tbl>
@@ -4913,7 +5154,16 @@
           <w:sz w:val="22"/>
           <w:szCs w:val="22"/>
         </w:rPr>
-        <w:t xml:space="preserve"> revela que los niveles educativos más bajos, como sin instrucción o primaria completa, están concentrados en los quintiles de ingresos más bajos. En el primer quintil (₡110,683 o menos), el 52.98% solo completó la primaria y el 18.14% tiene poca o ninguna instrucción. En el quinto quintil (más de ₡574,085), el 54.87% completó educación de pregrado y el 11.26% tiene estudios de posgrado. Esto muestra que el acceso a niveles educativos superiores se da principalmente en los quintiles más altos, lo que evidencia la existencia de barreras estructurales para la movilidad social.</w:t>
+        <w:t xml:space="preserve"> revela que los niveles educativos más bajos, como sin instrucción o primaria completa, están concentrados en los quintiles de ingresos más bajos. En el primer quintil (₡110,683 o menos), el 52.98% solo completó la primaria y el 18.14% tiene poca o ninguna instrucción. En el quinto quintil (más de ₡574,085), el 54.87% completó educación de pregrado y el 11.26% tiene estudios de posgrado. Esto muestra que el acceso a niveles educativos superiores se da principalmente en los quintiles más altos, lo que eviden</w:t>
+      </w:r>
+      <w:r>
+        <w:rPr>
+          <w:rFonts w:ascii="Calibri" w:hAnsi="Calibri" w:cs="Calibri"/>
+          <w:color w:val="000000" w:themeColor="text1"/>
+          <w:sz w:val="22"/>
+          <w:szCs w:val="22"/>
+        </w:rPr>
+        <w:t>cia la existencia de barreras estructurales para la movilidad social.</w:t>
       </w:r>
     </w:p>
     <w:tbl>
@@ -5147,7 +5397,15 @@
           <w:sz w:val="22"/>
           <w:szCs w:val="22"/>
         </w:rPr>
-        <w:t xml:space="preserve"> Esta pregunta se formuló con el objetivo de entender cómo factores como los años de escolaridad, el nivel de instrucción, el tipo de institución educativa, la titulación universitaria, la universidad pública asistida y el dominio de habilidades adicionales (como un segundo idioma) influyen en la pobreza y el ingreso. Se esperaba que la educación emergiera como un factor crucial para determinar las oportunidades económicas de los individuos y para reducir la pobreza. En este sentido, los resultados coincidieron con esta hipótesis: el nivel educativo se mostró como un predictor clave tanto de la condición socioeconómica como de los ingresos. Se encontró que las personas con niveles educativos más altos tienden a concentrarse en </w:t>
+        <w:t xml:space="preserve"> Esta pregunta se formuló con el objetivo de entender cómo factores como los años de escolaridad, el nivel de instrucción, el tipo de institución educativa, la titulación universitaria, la universidad pública asistida y el dominio de habilidades adicionales (como un segundo idioma) influyen en la pobreza y el ingreso. Se esperaba qu</w:t>
+      </w:r>
+      <w:r>
+        <w:rPr>
+          <w:rFonts w:ascii="Calibri" w:hAnsi="Calibri" w:cs="Calibri"/>
+          <w:sz w:val="22"/>
+          <w:szCs w:val="22"/>
+        </w:rPr>
+        <w:t xml:space="preserve">e la educación emergiera como un factor crucial para determinar las oportunidades económicas de los individuos y para reducir la pobreza. En este sentido, los resultados coincidieron con esta hipótesis: el nivel educativo se mostró como un predictor clave tanto de la condición socioeconómica como de los ingresos. Se encontró que las personas con niveles educativos más altos tienden a concentrarse en </w:t>
       </w:r>
       <w:r>
         <w:rPr>
@@ -5156,7 +5414,15 @@
           <w:szCs w:val="22"/>
         </w:rPr>
         <w:lastRenderedPageBreak/>
-        <w:t>los quintiles de mayores ingresos, mientras que aquellas con niveles más bajos suelen ubicarse en los quintiles más bajos, con una mayor incidencia de pobreza.</w:t>
+        <w:t>los quintiles de mayores ingresos, mientras que aquellas con niveles más bajos suelen ubicarse en los quintil</w:t>
+      </w:r>
+      <w:r>
+        <w:rPr>
+          <w:rFonts w:ascii="Calibri" w:hAnsi="Calibri" w:cs="Calibri"/>
+          <w:sz w:val="22"/>
+          <w:szCs w:val="22"/>
+        </w:rPr>
+        <w:t>es más bajos, con una mayor incidencia de pobreza.</w:t>
       </w:r>
     </w:p>
     <w:p>
@@ -5177,7 +5443,15 @@
           <w:sz w:val="22"/>
           <w:szCs w:val="22"/>
         </w:rPr>
-        <w:t>El estudio enfrenta varios desafíos metodológicos que pueden afectar la precisión de los resultados. La falta de distinción en la calidad y contexto de los centros educativos, así como factores como la duración de estudios y el contexto socioeconómico inicial, puede distorsionar la relación observada entre educación e ingresos. Además, la presencia de valores atípicos y la variabilidad dentro de los niveles educativos analizados sugieren la influencia de factores adicionales, como la industria laboral y la especialización por sectores productivos, que no se consideraron. Estos elementos limitan la generalización de las conclusiones y subrayan la necesidad de un análisis más detallado en futuros estudios.</w:t>
+        <w:t xml:space="preserve">El estudio enfrenta varios desafíos metodológicos que pueden afectar la precisión de los resultados. La falta de distinción en la calidad y contexto de los centros educativos, así como factores como la duración de estudios y el contexto socioeconómico inicial, puede distorsionar la relación observada entre educación e ingresos. Además, la presencia de valores atípicos y la variabilidad dentro de los niveles educativos analizados sugieren la influencia de factores adicionales, como la industria laboral y la </w:t>
+      </w:r>
+      <w:r>
+        <w:rPr>
+          <w:rFonts w:ascii="Calibri" w:hAnsi="Calibri" w:cs="Calibri"/>
+          <w:sz w:val="22"/>
+          <w:szCs w:val="22"/>
+        </w:rPr>
+        <w:t>especialización por sectores productivos, que no se consideraron. Estos elementos limitan la generalización de las conclusiones y subrayan la necesidad de un análisis más detallado en futuros estudios.</w:t>
       </w:r>
     </w:p>
     <w:p>
@@ -5198,7 +5472,15 @@
           <w:sz w:val="22"/>
           <w:szCs w:val="22"/>
         </w:rPr>
-        <w:t>Con base en estos hallazgos, se sugiere que futuras investigaciones profundicen en el análisis de variables contextuales, como el tipo de empleo y las industrias predominantes en distintas zonas geográficas, para captar mejor la relación entre educación e ingreso en diferentes sectores económicos. Asimismo, se podría añadir una dimensión temporal en el análisis para ofrecer una perspectiva valiosa, permitiendo observar cómo cambian estas variables a lo largo del tiempo y en distintos contextos económicos. Otra recomendación es explorar el impacto de factores adicionales no abordados en esta investigación, tales como la calidad específica de los programas educativos, la inversión en tecnología educativa y las políticas de desarrollo local.</w:t>
+        <w:t>Con base en estos hallazgos, se sugiere que futuras investigaciones profundicen en el análisis de variables contextuales, como el tipo de empleo y las industrias predominantes en distintas zonas geográficas, para captar mejor la relación entre educación e ingreso en diferentes sectores económicos. Asimismo, se podría añadir una dimensión temporal en el análisis para ofrecer una perspectiva valiosa, permitiendo observar cómo cambian estas variables a lo largo del tiempo y en distintos contextos económicos. O</w:t>
+      </w:r>
+      <w:r>
+        <w:rPr>
+          <w:rFonts w:ascii="Calibri" w:hAnsi="Calibri" w:cs="Calibri"/>
+          <w:sz w:val="22"/>
+          <w:szCs w:val="22"/>
+        </w:rPr>
+        <w:t>tra recomendación es explorar el impacto de factores adicionales no abordados en esta investigación, tales como la calidad específica de los programas educativos, la inversión en tecnología educativa y las políticas de desarrollo local.</w:t>
       </w:r>
     </w:p>
     <w:p>
@@ -5219,7 +5501,15 @@
           <w:sz w:val="22"/>
           <w:szCs w:val="22"/>
         </w:rPr>
-        <w:t>Finalmente, este trabajo contribuye a llenar un vacío importante en la literatura costarricense al analizar cómo diferentes características del acceso y la calidad educativa influyen de manera diferenciada en la distribución de ingresos y en las condiciones de pobreza en el país. Al abordar una amplia variedad de categorías educativas, el estudio ofrece un panorama integral sobre cómo las oportunidades económicas están condicionadas por el nivel y tipo de educación, revelando las brechas persistentes que existen entre diferentes grupos sociales. Además, al relacionar el nivel educativo con la condición socioeconómica y los ingresos, este análisis resalta la relevancia de políticas que no solo amplíen el acceso a la educación, sino que también garanticen una calidad educativa equitativa en todos los niveles.</w:t>
+        <w:t>Finalmente, este trabajo contribuye a llenar un vacío importante en la literatura costarricense al analizar cómo diferentes características del acceso y la calidad educativa influyen de manera diferenciada en la distribución de ingresos y en las condiciones de pobreza en el país. Al abordar una amplia variedad de categorías educativas, el estudio ofrece un panorama integral sobre cómo las oportunidades económicas están condicionadas por el nivel y tipo de educación, revelando las brechas persistentes que ex</w:t>
+      </w:r>
+      <w:r>
+        <w:rPr>
+          <w:rFonts w:ascii="Calibri" w:hAnsi="Calibri" w:cs="Calibri"/>
+          <w:sz w:val="22"/>
+          <w:szCs w:val="22"/>
+        </w:rPr>
+        <w:t>isten entre diferentes grupos sociales. Además, al relacionar el nivel educativo con la condición socioeconómica y los ingresos, este análisis resalta la relevancia de políticas que no solo amplíen el acceso a la educación, sino que también garanticen una calidad educativa equitativa en todos los niveles.</w:t>
       </w:r>
     </w:p>
     <w:p>
@@ -5346,7 +5636,7 @@
     <w:p>
       <w:pPr>
         <w:pStyle w:val="Ttulo2"/>
-        <w:spacing w:before="0" w:after="0"/>
+        <w:spacing w:before="0" w:after="0" w:line="276" w:lineRule="auto"/>
         <w:jc w:val="both"/>
         <w:rPr>
           <w:rFonts w:ascii="Calibri" w:hAnsi="Calibri" w:cs="Calibri"/>
@@ -5373,11 +5663,11 @@
     <w:p>
       <w:pPr>
         <w:pStyle w:val="FirstParagraph"/>
-        <w:spacing w:before="0" w:after="0"/>
+        <w:spacing w:before="0" w:after="0" w:line="276" w:lineRule="auto"/>
         <w:jc w:val="both"/>
         <w:rPr>
-          <w:rStyle w:val="Hipervnculo"/>
-          <w:rFonts w:ascii="Calibri" w:hAnsi="Calibri" w:cs="Calibri"/>
+          <w:rFonts w:ascii="Calibri" w:hAnsi="Calibri" w:cs="Calibri"/>
+          <w:color w:val="156082" w:themeColor="accent1"/>
         </w:rPr>
       </w:pPr>
       <w:hyperlink r:id="rId15">
@@ -5392,13 +5682,126 @@
     </w:p>
     <w:p>
       <w:pPr>
-        <w:pStyle w:val="Textoindependiente"/>
-      </w:pPr>
-    </w:p>
+        <w:pStyle w:val="Ttulo2"/>
+        <w:spacing w:before="0" w:after="0" w:line="276" w:lineRule="auto"/>
+        <w:jc w:val="both"/>
+        <w:rPr>
+          <w:rFonts w:ascii="Calibri" w:hAnsi="Calibri" w:cs="Calibri"/>
+          <w:b/>
+          <w:bCs/>
+          <w:color w:val="000000" w:themeColor="text1"/>
+          <w:sz w:val="22"/>
+          <w:szCs w:val="22"/>
+        </w:rPr>
+      </w:pPr>
+      <w:r>
+        <w:rPr>
+          <w:rFonts w:ascii="Calibri" w:hAnsi="Calibri" w:cs="Calibri"/>
+          <w:b/>
+          <w:bCs/>
+          <w:color w:val="000000" w:themeColor="text1"/>
+          <w:sz w:val="22"/>
+          <w:szCs w:val="22"/>
+        </w:rPr>
+        <w:t>Repositorio en GitHub</w:t>
+      </w:r>
+    </w:p>
+    <w:bookmarkStart w:id="18" w:name="bibliografía"/>
+    <w:bookmarkEnd w:id="16"/>
+    <w:bookmarkEnd w:id="17"/>
     <w:p>
       <w:pPr>
         <w:pStyle w:val="Ttulo1"/>
-        <w:spacing w:before="0" w:after="0"/>
+        <w:spacing w:before="0" w:after="0" w:line="276" w:lineRule="auto"/>
+        <w:jc w:val="both"/>
+        <w:rPr>
+          <w:rFonts w:eastAsiaTheme="minorHAnsi" w:cs="Calibri"/>
+          <w:color w:val="auto"/>
+          <w:sz w:val="22"/>
+          <w:szCs w:val="22"/>
+        </w:rPr>
+      </w:pPr>
+      <w:r>
+        <w:rPr>
+          <w:rFonts w:eastAsiaTheme="minorHAnsi" w:cs="Calibri"/>
+          <w:color w:val="auto"/>
+          <w:sz w:val="22"/>
+          <w:szCs w:val="22"/>
+        </w:rPr>
+        <w:fldChar w:fldCharType="begin"/>
+      </w:r>
+      <w:r>
+        <w:rPr>
+          <w:rFonts w:eastAsiaTheme="minorHAnsi" w:cs="Calibri"/>
+          <w:color w:val="auto"/>
+          <w:sz w:val="22"/>
+          <w:szCs w:val="22"/>
+        </w:rPr>
+        <w:instrText>HYPERLINK "</w:instrText>
+      </w:r>
+      <w:r>
+        <w:rPr>
+          <w:rFonts w:eastAsiaTheme="minorHAnsi" w:cs="Calibri"/>
+          <w:color w:val="auto"/>
+          <w:sz w:val="22"/>
+          <w:szCs w:val="22"/>
+        </w:rPr>
+        <w:instrText>https://github.com/Diego-Vega-Viquez/Bitacoras-Grupo-1-CA-0204-II-2024-</w:instrText>
+      </w:r>
+      <w:r>
+        <w:rPr>
+          <w:rFonts w:eastAsiaTheme="minorHAnsi" w:cs="Calibri"/>
+          <w:color w:val="auto"/>
+          <w:sz w:val="22"/>
+          <w:szCs w:val="22"/>
+        </w:rPr>
+        <w:instrText>"</w:instrText>
+      </w:r>
+      <w:r>
+        <w:rPr>
+          <w:rFonts w:eastAsiaTheme="minorHAnsi" w:cs="Calibri"/>
+          <w:color w:val="auto"/>
+          <w:sz w:val="22"/>
+          <w:szCs w:val="22"/>
+        </w:rPr>
+        <w:fldChar w:fldCharType="separate"/>
+      </w:r>
+      <w:r>
+        <w:rPr>
+          <w:rStyle w:val="Hipervnculo"/>
+          <w:rFonts w:eastAsiaTheme="minorHAnsi" w:cs="Calibri"/>
+          <w:sz w:val="22"/>
+          <w:szCs w:val="22"/>
+        </w:rPr>
+        <w:t>https://github.com/Diego-Vega-Viquez/Bitacoras-Grupo-1-CA-0204-II-2024-</w:t>
+      </w:r>
+      <w:r>
+        <w:rPr>
+          <w:rFonts w:eastAsiaTheme="minorHAnsi" w:cs="Calibri"/>
+          <w:color w:val="auto"/>
+          <w:sz w:val="22"/>
+          <w:szCs w:val="22"/>
+        </w:rPr>
+        <w:fldChar w:fldCharType="end"/>
+      </w:r>
+    </w:p>
+    <w:p>
+      <w:pPr>
+        <w:pStyle w:val="Ttulo1"/>
+        <w:spacing w:before="0" w:after="0" w:line="276" w:lineRule="auto"/>
+        <w:jc w:val="both"/>
+        <w:rPr>
+          <w:rFonts w:eastAsiaTheme="minorHAnsi" w:cs="Calibri"/>
+          <w:color w:val="auto"/>
+          <w:sz w:val="22"/>
+          <w:szCs w:val="22"/>
+        </w:rPr>
+      </w:pPr>
+    </w:p>
+    <w:p>
+      <w:pPr>
+        <w:pStyle w:val="Ttulo1"/>
+        <w:spacing w:before="0" w:after="0" w:line="276" w:lineRule="auto"/>
         <w:jc w:val="both"/>
         <w:rPr>
           <w:rFonts w:cs="Calibri"/>
@@ -5406,9 +5809,6 @@
           <w:bCs/>
         </w:rPr>
       </w:pPr>
-      <w:bookmarkStart w:id="18" w:name="bibliografía"/>
-      <w:bookmarkEnd w:id="16"/>
-      <w:bookmarkEnd w:id="17"/>
       <w:r>
         <w:rPr>
           <w:rFonts w:cs="Calibri"/>
@@ -5421,7 +5821,7 @@
     <w:p>
       <w:pPr>
         <w:pStyle w:val="Bibliografa"/>
-        <w:spacing w:after="0"/>
+        <w:spacing w:after="0" w:line="276" w:lineRule="auto"/>
         <w:ind w:left="720" w:hanging="720"/>
         <w:jc w:val="both"/>
         <w:rPr>
@@ -6623,7 +7023,6 @@
     <w:next w:val="Textoindependiente"/>
     <w:link w:val="Ttulo2Car"/>
     <w:uiPriority w:val="9"/>
-    <w:semiHidden/>
     <w:unhideWhenUsed/>
     <w:qFormat/>
     <w:rsid w:val="00A10FD9"/>
@@ -6993,7 +7392,6 @@
     <w:basedOn w:val="Fuentedeprrafopredeter"/>
     <w:link w:val="Ttulo2"/>
     <w:uiPriority w:val="9"/>
-    <w:semiHidden/>
     <w:rsid w:val="00A10FD9"/>
     <w:rPr>
       <w:rFonts w:asciiTheme="majorHAnsi" w:eastAsiaTheme="majorEastAsia" w:hAnsiTheme="majorHAnsi" w:cstheme="majorBidi"/>
@@ -7613,6 +8011,18 @@
     <w:name w:val="page number"/>
     <w:basedOn w:val="Fuentedeprrafopredeter"/>
     <w:rsid w:val="00104F2F"/>
+  </w:style>
+  <w:style w:type="character" w:styleId="Mencinsinresolver">
+    <w:name w:val="Unresolved Mention"/>
+    <w:basedOn w:val="Fuentedeprrafopredeter"/>
+    <w:uiPriority w:val="99"/>
+    <w:semiHidden/>
+    <w:unhideWhenUsed/>
+    <w:rsid w:val="00FD569E"/>
+    <w:rPr>
+      <w:color w:val="605E5C"/>
+      <w:shd w:val="clear" w:color="auto" w:fill="E1DFDD"/>
+    </w:rPr>
   </w:style>
 </w:styles>
 </file>

</xml_diff>

<commit_message>
fix: arreglos de redacción y coherencia, se adjunta pdf y docx
</commit_message>
<xml_diff>
--- a/EntregaFinal/EntregaFinal.docx
+++ b/EntregaFinal/EntregaFinal.docx
@@ -48,11 +48,6 @@
           <w:rFonts w:cs="Calibri"/>
         </w:rPr>
         <w:tab/>
-      </w:r>
-      <w:r>
-        <w:rPr>
-          <w:rFonts w:cs="Calibri"/>
-        </w:rPr>
         <w:t>Diego Alberto Vega Víquez</w:t>
       </w:r>
     </w:p>
@@ -79,57 +74,22 @@
     </w:p>
     <w:p>
       <w:pPr>
-        <w:pStyle w:val="Abstract"/>
+        <w:pStyle w:val="FirstParagraph"/>
         <w:spacing w:before="0" w:after="0" w:line="276" w:lineRule="auto"/>
         <w:jc w:val="both"/>
         <w:rPr>
           <w:rFonts w:ascii="Calibri" w:hAnsi="Calibri" w:cs="Calibri"/>
-          <w:color w:val="000000" w:themeColor="text1"/>
-          <w:sz w:val="22"/>
-          <w:szCs w:val="22"/>
-        </w:rPr>
-      </w:pPr>
-      <w:r>
-        <w:rPr>
-          <w:rFonts w:ascii="Calibri" w:hAnsi="Calibri" w:cs="Calibri"/>
-          <w:sz w:val="22"/>
-          <w:szCs w:val="22"/>
-        </w:rPr>
-        <w:t xml:space="preserve">La relación entre educación y estatus socioeconómico en Costa Rica se vincula </w:t>
-      </w:r>
-      <w:r>
-        <w:rPr>
-          <w:rFonts w:ascii="Calibri" w:hAnsi="Calibri" w:cs="Calibri"/>
-          <w:sz w:val="22"/>
-          <w:szCs w:val="22"/>
-        </w:rPr>
-        <w:t>estrechamente con la desigualdad en la distribución del ingreso, un problema crítico que el presente estudio aborda. Con el objetivo de entender cómo la educación impacta la pobreza mediante el marco teórico del capital humano y otros factores estructurales, se utiliza la Encuesta Nacional de Hogares 2023 del INEC, analizando datos de individuos entre 18 y 60 años. El enfoque se centra en las dinámicas de ingresos, considerando factores demográficos como región y género. Se usan técnicas de tabulación cruza</w:t>
-      </w:r>
-      <w:r>
-        <w:rPr>
-          <w:rFonts w:ascii="Calibri" w:hAnsi="Calibri" w:cs="Calibri"/>
-          <w:sz w:val="22"/>
-          <w:szCs w:val="22"/>
-        </w:rPr>
-        <w:t>d</w:t>
-      </w:r>
-      <w:r>
-        <w:rPr>
-          <w:rFonts w:ascii="Calibri" w:hAnsi="Calibri" w:cs="Calibri"/>
-          <w:color w:val="000000" w:themeColor="text1"/>
-          <w:sz w:val="22"/>
-          <w:szCs w:val="22"/>
-        </w:rPr>
-        <w:t>a y gráficos para describir las tendencias. Los resultados revelan disparidades significativas de ingreso relacionadas con el nivel educativo y el contexto geográfico, evidenciando cómo los niveles más bajos de educación están asociados con un mayor nivel de pobreza. Hallazgos señalan una correlación directa entre mayores niveles de educación y aumentos de ingreso, evidenciada por diferencias notorias en promedio salarial, y se discutieron indicadores relevantes que refuerzan estas conclusiones. Se concluye</w:t>
-      </w:r>
-      <w:r>
-        <w:rPr>
-          <w:rFonts w:ascii="Calibri" w:hAnsi="Calibri" w:cs="Calibri"/>
-          <w:color w:val="000000" w:themeColor="text1"/>
-          <w:sz w:val="22"/>
-          <w:szCs w:val="22"/>
-        </w:rPr>
-        <w:t xml:space="preserve"> que mejorar el acceso a la educación y su calidad en todas las regiones de Costa Rica es clave para reducir las desigualdades de ingreso, sugiriendo que políticas focalizadas pueden atenuar las brechas identificadas y mejorar las oportunidades socioeconómicas.</w:t>
+          <w:sz w:val="22"/>
+          <w:szCs w:val="22"/>
+        </w:rPr>
+      </w:pPr>
+      <w:r>
+        <w:rPr>
+          <w:rFonts w:ascii="Calibri" w:hAnsi="Calibri" w:cs="Calibri"/>
+          <w:sz w:val="22"/>
+          <w:szCs w:val="22"/>
+        </w:rPr>
+        <w:t xml:space="preserve">  La relación entre educación y estatus socioeconómico en Costa Rica se vincula estrechamente con la desigualdad en la distribución del ingreso, un problema crítico que el presente estudio aborda. Con el objetivo de entender cómo la educación impacta la pobreza mediante el marco teórico del capital humano y otros factores estructurales, se utiliza la Encuesta Nacional de Hogares 2023 del INEC, analizando datos de individuos entre 18 y 60 años. Se usan técnicas de tabulación cruzada y gráficos para describir las tendencias. Los resultados revelan disparidades significativas de ingreso relacionadas con el nivel educativo, evidenciando cómo los niveles más bajos de educación están asociados con un mayor nivel de pobreza. Hallazgos señalan una correlación directa entre mayores niveles de educación y aumentos de ingreso, así como una relación inversa entre nivel educativo y pobreza, y se discutieron indicadores relevantes que refuerzan estas conclusiones. Se concluye que mejorar el acceso a la educación y su calidad en Costa Rica es clave para reducir las desigualdades de ingreso, sugiriendo que políticas focalizadas pueden atenuar las brechas identificadas y mejorar las oportunidades socioeconómicas.</w:t>
       </w:r>
     </w:p>
     <w:p>
@@ -299,26 +259,17 @@
           <w:sz w:val="22"/>
           <w:szCs w:val="22"/>
         </w:rPr>
+        <w:t xml:space="preserve">La importancia de esta investigación radica en la oportunidad de aportar una comprensión más profunda sobre las causas estructurales de la desigualdad en Costa Rica, centrándose en la </w:t>
+      </w:r>
+      <w:r>
+        <w:rPr>
+          <w:rFonts w:ascii="Calibri" w:hAnsi="Calibri" w:cs="Calibri"/>
+          <w:color w:val="000000" w:themeColor="text1"/>
+          <w:sz w:val="22"/>
+          <w:szCs w:val="22"/>
+        </w:rPr>
         <w:lastRenderedPageBreak/>
-        <w:t>La importancia de esta investigación radica en la oportunidad de aportar una comprensión más profunda sobre las causas estructurales de la desigualdad en Costa Rica, centrándose en la teoría del capital humano. Esta teoría sugiere que la educación es una inversión que aumenta el capital humano de los individuos, incrementando sus conocimientos y habilidades y, por ende, su valor productivo en la economía. Como sostiene Bazdresch Parada (2001), una mayor educación proporciona más “capital humano” a los miemb</w:t>
-      </w:r>
-      <w:r>
-        <w:rPr>
-          <w:rFonts w:ascii="Calibri" w:hAnsi="Calibri" w:cs="Calibri"/>
-          <w:color w:val="000000" w:themeColor="text1"/>
-          <w:sz w:val="22"/>
-          <w:szCs w:val="22"/>
-        </w:rPr>
-        <w:t>ros de la sociedad, permitiéndoles competir por mejores oportunidades laborales y mayores ingresos. Así, este trabajo aportará nuevos conocimientos sobre cómo el capital humano se traduce en beneficios económicos y cómo las disparidades educativas pueden influir en la distribución de ingresos en Costa Rica. Sin embargo, también se tendrá en cuenta la crítica estructuralista, que argumenta que las desigualdades en la educación no solo son una causa de la pobreza, sino también una consecuencia de las barreras</w:t>
-      </w:r>
-      <w:r>
-        <w:rPr>
-          <w:rFonts w:ascii="Calibri" w:hAnsi="Calibri" w:cs="Calibri"/>
-          <w:color w:val="000000" w:themeColor="text1"/>
-          <w:sz w:val="22"/>
-          <w:szCs w:val="22"/>
-        </w:rPr>
-        <w:t xml:space="preserve"> socioeconómicas existentes. Según Rodríguez (2011), las estructuras económicas y sociales limitan las oportunidades de los individuos, independientemente de su nivel educativo, lo que subraya la necesidad de abordar tanto la calidad educativa como las barreras externas.</w:t>
+        <w:t>teoría del capital humano. Esta teoría sugiere que la educación es una inversión que aumenta el capital humano de los individuos, incrementando sus conocimientos y habilidades y, por ende, su valor productivo en la economía. Como sostiene Bazdresch Parada (2001), una mayor educación proporciona más “capital humano” a los miembros de la sociedad, permitiéndoles competir por mejores oportunidades laborales y mayores ingresos. Así, este trabajo aportará nuevos conocimientos sobre cómo el capital humano se traduce en beneficios económicos y cómo las disparidades educativas pueden influir en la distribución de ingresos en Costa Rica. Sin embargo, también se tendrá en cuenta la crítica estructuralista, que argumenta que las desigualdades en la educación no solo son una causa de la pobreza, sino también una consecuencia de las barreras socioeconómicas existentes. Según Rodríguez (2011), las estructuras económicas y sociales limitan las oportunidades de los individuos, independientemente de su nivel educativo, lo que subraya la necesidad de abordar tanto la calidad educativa como las barreras externas.</w:t>
       </w:r>
     </w:p>
     <w:p>
@@ -341,16 +292,7 @@
           <w:sz w:val="22"/>
           <w:szCs w:val="22"/>
         </w:rPr>
-        <w:t>El estudio no solo pretende enriquecer el debate académico sobre la teoría del capital humano, sino también abordar una laguna en la literatura costarricense sobre la relación entre educación e ingresos. En un contexto de desigualdad creciente, la educación es vista tanto como una solución a largo plazo para mejorar la calidad de vida de la población como una herramienta para impulsar cambios sociales más amplios. Por tanto, la investigación podría tener implicaciones políticas y sociales, sugiriendo la nec</w:t>
-      </w:r>
-      <w:r>
-        <w:rPr>
-          <w:rFonts w:ascii="Calibri" w:hAnsi="Calibri" w:cs="Calibri"/>
-          <w:color w:val="000000" w:themeColor="text1"/>
-          <w:sz w:val="22"/>
-          <w:szCs w:val="22"/>
-        </w:rPr>
-        <w:t>esidad de políticas públicas que promuevan la equidad en el acceso y la calidad de la educación, para que esta realmente funcione como un factor de movilidad social.</w:t>
+        <w:t>El estudio no solo pretende enriquecer el debate académico sobre la teoría del capital humano, sino también abordar una laguna en la literatura costarricense sobre la relación entre educación e ingresos. En un contexto de desigualdad creciente, la educación es vista tanto como una solución a largo plazo para mejorar la calidad de vida de la población como una herramienta para impulsar cambios sociales más amplios. Por tanto, la investigación podría tener implicaciones políticas y sociales, sugiriendo la necesidad de políticas públicas que promuevan la equidad en el acceso y la calidad de la educación, para que esta realmente funcione como un factor de movilidad social.</w:t>
       </w:r>
     </w:p>
     <w:p>
@@ -373,16 +315,7 @@
           <w:sz w:val="22"/>
           <w:szCs w:val="22"/>
         </w:rPr>
-        <w:t xml:space="preserve">El objetivo principal de este estudio es ver cómo la educación se relaciona con la situación socioeconómica de las personas en Costa Rica. Este análisis contribuirá a clarificar la influencia del nivel educativo en la capacidad de las personas para mejores ingresos. Para lograrlo, se vincularán diferentes categorías educativas con variables relacionadas con el ingreso y la pobreza. En síntesis, a través de estadísticas descriptivas, gráficos y una revisión teórica exhaustiva, se explorará la relación entre </w:t>
-      </w:r>
-      <w:r>
-        <w:rPr>
-          <w:rFonts w:ascii="Calibri" w:hAnsi="Calibri" w:cs="Calibri"/>
-          <w:color w:val="000000" w:themeColor="text1"/>
-          <w:sz w:val="22"/>
-          <w:szCs w:val="22"/>
-        </w:rPr>
-        <w:t>el nivel educativo y la distribución del ingreso, considerando tanto las perspectivas del capital humano como las críticas estructurales.</w:t>
+        <w:t>El objetivo principal de este estudio es ver cómo la educación se relaciona con la situación socioeconómica de las personas en Costa Rica. Este análisis contribuirá a clarificar la influencia del nivel educativo en la capacidad de las personas para mejores ingresos. Para lograrlo, se vincularán diferentes categorías educativas con variables relacionadas con el ingreso y la pobreza. En síntesis, a través de estadísticas descriptivas, gráficos y una revisión teórica exhaustiva, se explorará la relación entre el nivel educativo y la distribución del ingreso, considerando tanto las perspectivas del capital humano como las críticas estructurales.</w:t>
       </w:r>
     </w:p>
     <w:p>
@@ -405,16 +338,7 @@
           <w:sz w:val="22"/>
           <w:szCs w:val="22"/>
         </w:rPr>
-        <w:t>La estructura del trabajo es la siguiente: en la sección de metodología, se detallará la selección y procesamiento de datos, así como los métodos analíticos utilizados para el estudio. Los resultados ofrecerán un análisis empírico de la relación entre educación e ingresos en Costa Rica, destacando las diferencias en el acceso y las oportunidades. Finalmente, en la sección de conclusiones, se sintetizarán los principales aportes de la investigación, se señalarán sus limitaciones, y se plantearán recomendacio</w:t>
-      </w:r>
-      <w:r>
-        <w:rPr>
-          <w:rFonts w:ascii="Calibri" w:hAnsi="Calibri" w:cs="Calibri"/>
-          <w:color w:val="000000" w:themeColor="text1"/>
-          <w:sz w:val="22"/>
-          <w:szCs w:val="22"/>
-        </w:rPr>
-        <w:t>nes para futuras investigaciones sobre la relación entre educación y desigualdad en el contexto costarricense.</w:t>
+        <w:t>La estructura del trabajo es la siguiente: en la sección de metodología, se detallará la selección y procesamiento de datos, así como los métodos analíticos utilizados para el estudio. Los resultados ofrecerán un análisis empírico de la relación entre educación e ingresos en Costa Rica, destacando las diferencias en el acceso y las oportunidades. Finalmente, en la sección de conclusiones, se sintetizarán los principales aportes de la investigación, se señalarán sus limitaciones, y se plantearán recomendaciones para futuras investigaciones sobre la relación entre educación y desigualdad en el contexto costarricense.</w:t>
       </w:r>
     </w:p>
     <w:p>
@@ -486,7 +410,43 @@
           <w:sz w:val="22"/>
           <w:szCs w:val="22"/>
         </w:rPr>
-        <w:t xml:space="preserve">De acuerdo con el INEC (2023), la población de estudio corresponde al conjunto de viviendas individuales ocupadas y sus ocupantes residentes habituales, tanto del área urbana </w:t>
+        <w:t>De acuerdo con el INEC (2023), la población de estudio corresponde al conjunto de viviendas individuales ocupadas y sus ocupantes residentes habituales, tanto del área urbana como del área rural de Costa Rica. En este caso particular, se están tomando a las personas entre 18 y 6</w:t>
+      </w:r>
+      <w:r>
+        <w:rPr>
+          <w:rFonts w:ascii="Calibri" w:hAnsi="Calibri" w:cs="Calibri"/>
+          <w:color w:val="000000" w:themeColor="text1"/>
+          <w:sz w:val="22"/>
+          <w:szCs w:val="22"/>
+        </w:rPr>
+        <w:t>0</w:t>
+      </w:r>
+      <w:r>
+        <w:rPr>
+          <w:rFonts w:ascii="Calibri" w:hAnsi="Calibri" w:cs="Calibri"/>
+          <w:color w:val="000000" w:themeColor="text1"/>
+          <w:sz w:val="22"/>
+          <w:szCs w:val="22"/>
+        </w:rPr>
+        <w:t xml:space="preserve"> </w:t>
+      </w:r>
+      <w:r>
+        <w:rPr>
+          <w:rFonts w:ascii="Calibri" w:hAnsi="Calibri" w:cs="Calibri"/>
+          <w:color w:val="000000" w:themeColor="text1"/>
+          <w:sz w:val="22"/>
+          <w:szCs w:val="22"/>
+        </w:rPr>
+        <w:t>años</w:t>
+      </w:r>
+      <w:r>
+        <w:rPr>
+          <w:rFonts w:ascii="Calibri" w:hAnsi="Calibri" w:cs="Calibri"/>
+          <w:color w:val="000000" w:themeColor="text1"/>
+          <w:sz w:val="22"/>
+          <w:szCs w:val="22"/>
+        </w:rPr>
+        <w:t xml:space="preserve">. Es importantes destacar que se excluyó del estudio a la población residente en las </w:t>
       </w:r>
       <w:r>
         <w:rPr>
@@ -496,25 +456,7 @@
           <w:szCs w:val="22"/>
         </w:rPr>
         <w:lastRenderedPageBreak/>
-        <w:t xml:space="preserve">como del área rural de Costa Rica. En este caso particular, se están tomando a las personas entre 18 y 65 </w:t>
-      </w:r>
-      <w:r>
-        <w:rPr>
-          <w:rFonts w:ascii="Calibri" w:hAnsi="Calibri" w:cs="Calibri"/>
-          <w:color w:val="000000" w:themeColor="text1"/>
-          <w:sz w:val="22"/>
-          <w:szCs w:val="22"/>
-        </w:rPr>
-        <w:t>años</w:t>
-      </w:r>
-      <w:r>
-        <w:rPr>
-          <w:rFonts w:ascii="Calibri" w:hAnsi="Calibri" w:cs="Calibri"/>
-          <w:color w:val="000000" w:themeColor="text1"/>
-          <w:sz w:val="22"/>
-          <w:szCs w:val="22"/>
-        </w:rPr>
-        <w:t>. Es importantes destacar que se excluyó del estudio a la población residente en las viviendas colectivas (hoteles, hospitales, asilos, cárceles, conventos, residencias colectivas para estudiantes y trabajadores).</w:t>
+        <w:t>viviendas colectivas (hoteles, hospitales, asilos, cárceles, conventos, residencias colectivas para estudiantes y trabajadores).</w:t>
       </w:r>
     </w:p>
     <w:p>
@@ -537,7 +479,25 @@
           <w:sz w:val="22"/>
           <w:szCs w:val="22"/>
         </w:rPr>
-        <w:t>Los datos utilizados en este análisis fueron recolectados durante el año 2023, como parte de la Encuesta Nacional de Hogares realizada en julio. Este periodo permite observar la situación económica actual de los hogares costarricenses, especialmente relevante en el contexto pospandemia. A nivel espacial, los datos son representativos a nivel nacional e incluyen un desglose por regiones y áreas urbanas y rurales en Costa Rica.</w:t>
+        <w:t>Los datos utilizados en este análisis fueron recolectados durante el año 2023, como parte de la Encuesta Nacional de Hogares realizada en julio. Este periodo permite observar la situación económica actual de los hogares costarricenses, especialmente relevante en el contexto pos</w:t>
+      </w:r>
+      <w:r>
+        <w:rPr>
+          <w:rFonts w:ascii="Calibri" w:hAnsi="Calibri" w:cs="Calibri"/>
+          <w:color w:val="000000" w:themeColor="text1"/>
+          <w:sz w:val="22"/>
+          <w:szCs w:val="22"/>
+        </w:rPr>
+        <w:t>t</w:t>
+      </w:r>
+      <w:r>
+        <w:rPr>
+          <w:rFonts w:ascii="Calibri" w:hAnsi="Calibri" w:cs="Calibri"/>
+          <w:color w:val="000000" w:themeColor="text1"/>
+          <w:sz w:val="22"/>
+          <w:szCs w:val="22"/>
+        </w:rPr>
+        <w:t>pandemia. A nivel espacial, los datos son representativos a nivel nacional e incluyen un desglose por regiones y áreas urbanas y rurales en Costa Rica.</w:t>
       </w:r>
     </w:p>
     <w:p>
@@ -1461,7 +1421,6 @@
           <w:sz w:val="22"/>
           <w:szCs w:val="22"/>
         </w:rPr>
-        <w:lastRenderedPageBreak/>
         <w:t>Métodos</w:t>
       </w:r>
     </w:p>
@@ -1485,16 +1444,8 @@
           <w:sz w:val="22"/>
           <w:szCs w:val="22"/>
         </w:rPr>
-        <w:t>Para el presente estudio, se emplearon diversos métodos orientados al análisis y síntesis de datos, con un enfoque particular en técnicas de análisis exploratorio. Estas herramientas permitieron obtener una visión inicial de la estructura, distribución y relaciones de las variables, facilitando así la identificación de patrones y tendencias clave en el conjunto de datos. A lo largo de las tablas y gráficos presentados, se aplicaron métricas descriptivas como medidas de tendencia central, dispersión y posici</w:t>
-      </w:r>
-      <w:r>
-        <w:rPr>
-          <w:rFonts w:ascii="Calibri" w:hAnsi="Calibri" w:cs="Calibri"/>
-          <w:color w:val="000000" w:themeColor="text1"/>
-          <w:sz w:val="22"/>
-          <w:szCs w:val="22"/>
-        </w:rPr>
-        <w:t xml:space="preserve">ón, complementadas con visualizaciones que aportan una comprensión más detallada de los datos. Este enfoque no solo proporciona un resumen integral de la información, sino que también establece las bases para un análisis más profundo en fases posteriores del estudio. En la presente sección se emplearán las fórmulas y definiciones planteadas por Dekking et al. (2005) en en el libro </w:t>
+        <w:lastRenderedPageBreak/>
+        <w:t xml:space="preserve">Para el presente estudio, se emplearon diversos métodos orientados al análisis y síntesis de datos, con un enfoque particular en técnicas de análisis exploratorio. Estas herramientas permitieron obtener una visión inicial de la estructura, distribución y relaciones de las variables, facilitando así la identificación de patrones y tendencias clave en el conjunto de datos. A lo largo de las tablas y gráficos presentados, se aplicaron métricas descriptivas como medidas de tendencia central, dispersión y posición, complementadas con visualizaciones que aportan una comprensión más detallada de los datos. Este enfoque no solo proporciona un resumen integral de la información, sino que también establece las bases para un análisis más profundo en fases posteriores del estudio. En la presente sección se emplearán las fórmulas y definiciones planteadas por Dekking et al. (2005) en en el libro </w:t>
       </w:r>
       <w:r>
         <w:rPr>
@@ -2285,18 +2236,7 @@
           <w:sz w:val="22"/>
           <w:szCs w:val="22"/>
         </w:rPr>
-        <w:t>Definición 3.2 (</w:t>
-      </w:r>
-      <w:r>
-        <w:rPr>
-          <w:rFonts w:ascii="Calibri" w:hAnsi="Calibri" w:cs="Calibri"/>
-          <w:b/>
-          <w:bCs/>
-          <w:color w:val="000000" w:themeColor="text1"/>
-          <w:sz w:val="22"/>
-          <w:szCs w:val="22"/>
-        </w:rPr>
-        <w:t>Varianza y Desviación Estándar)</w:t>
+        <w:t>Definición 3.2 (Varianza y Desviación Estándar)</w:t>
       </w:r>
     </w:p>
     <w:p>
@@ -2462,18 +2402,6 @@
           </m:d>
           <m:r>
             <m:rPr>
-              <m:sty m:val="p"/>
-            </m:rPr>
-            <w:rPr>
-              <w:rFonts w:ascii="Cambria Math" w:hAnsi="Cambria Math" w:cs="Calibri"/>
-              <w:color w:val="000000" w:themeColor="text1"/>
-              <w:sz w:val="22"/>
-              <w:szCs w:val="22"/>
-            </w:rPr>
-            <m:t>=</m:t>
-          </m:r>
-          <m:r>
-            <m:rPr>
               <m:scr m:val="double-struck"/>
               <m:sty m:val="p"/>
             </m:rPr>
@@ -2483,7 +2411,7 @@
               <w:sz w:val="22"/>
               <w:szCs w:val="22"/>
             </w:rPr>
-            <m:t>E</m:t>
+            <m:t>=E</m:t>
           </m:r>
           <m:d>
             <m:dPr>
@@ -2534,18 +2462,6 @@
                       </m:r>
                       <m:r>
                         <m:rPr>
-                          <m:sty m:val="p"/>
-                        </m:rPr>
-                        <w:rPr>
-                          <w:rFonts w:ascii="Cambria Math" w:hAnsi="Cambria Math" w:cs="Calibri"/>
-                          <w:color w:val="000000" w:themeColor="text1"/>
-                          <w:sz w:val="22"/>
-                          <w:szCs w:val="22"/>
-                        </w:rPr>
-                        <m:t>-</m:t>
-                      </m:r>
-                      <m:r>
-                        <m:rPr>
                           <m:scr m:val="double-struck"/>
                           <m:sty m:val="p"/>
                         </m:rPr>
@@ -2555,7 +2471,7 @@
                           <w:sz w:val="22"/>
                           <w:szCs w:val="22"/>
                         </w:rPr>
-                        <m:t>E</m:t>
+                        <m:t>-E</m:t>
                       </m:r>
                       <m:d>
                         <m:dPr>
@@ -2917,16 +2833,7 @@
             <w:sz w:val="22"/>
             <w:szCs w:val="22"/>
           </w:rPr>
-          <m:t>100</m:t>
-        </m:r>
-        <m:r>
-          <w:rPr>
-            <w:rFonts w:ascii="Cambria Math" w:hAnsi="Cambria Math" w:cs="Calibri"/>
-            <w:color w:val="000000" w:themeColor="text1"/>
-            <w:sz w:val="22"/>
-            <w:szCs w:val="22"/>
-          </w:rPr>
-          <m:t>p</m:t>
+          <m:t>100p</m:t>
         </m:r>
       </m:oMath>
       <w:r>
@@ -3390,16 +3297,7 @@
               <w:sz w:val="22"/>
               <w:szCs w:val="22"/>
             </w:rPr>
-            <m:t>0.25  </m:t>
-          </m:r>
-          <m:r>
-            <w:rPr>
-              <w:rFonts w:ascii="Cambria Math" w:hAnsi="Cambria Math" w:cs="Calibri"/>
-              <w:color w:val="000000" w:themeColor="text1"/>
-              <w:sz w:val="22"/>
-              <w:szCs w:val="22"/>
-            </w:rPr>
-            <m:t>  </m:t>
+            <m:t>0.25    </m:t>
           </m:r>
           <m:r>
             <m:rPr>
@@ -3915,16 +3813,7 @@
           <w:sz w:val="22"/>
           <w:szCs w:val="22"/>
         </w:rPr>
-        <w:t>). A medida que aumenta el nivel educativo, la proporción de personas en situación de pobreza disminuye. Por ejemplo, entre aquellos con nulo o bajo nivel de instrucción, el 13.64% se encuentra en pobreza extrema, y el 23.75% en pobreza no extrema. En contraste, entre los grupos con educación superior de posgrado, solo el 0.23% está en pobreza extrema y ningún individuo se clasifica en pobreza no extrema. Estos datos subrayan la importancia de la educación como un factor crucial para reducir la pobreza. Inc</w:t>
-      </w:r>
-      <w:r>
-        <w:rPr>
-          <w:rFonts w:ascii="Calibri" w:hAnsi="Calibri" w:cs="Calibri"/>
-          <w:color w:val="000000" w:themeColor="text1"/>
-          <w:sz w:val="22"/>
-          <w:szCs w:val="22"/>
-        </w:rPr>
-        <w:t>luso completar la educación secundaria tiene un impacto significativo, ya que solo el 5.71% de los que completaron la secundaria están en pobreza extrema y un 12.44% en pobreza no extrema.</w:t>
+        <w:t>). A medida que aumenta el nivel educativo, la proporción de personas en situación de pobreza disminuye. Por ejemplo, entre aquellos con nulo o bajo nivel de instrucción, el 13.64% se encuentra en pobreza extrema, y el 23.75% en pobreza no extrema. En contraste, entre los grupos con educación superior de posgrado, solo el 0.23% está en pobreza extrema y ningún individuo se clasifica en pobreza no extrema. Estos datos subrayan la importancia de la educación como un factor crucial para reducir la pobreza. Incluso completar la educación secundaria tiene un impacto significativo, ya que solo el 5.71% de los que completaron la secundaria están en pobreza extrema y un 12.44% en pobreza no extrema.</w:t>
       </w:r>
     </w:p>
     <w:p>
@@ -4145,25 +4034,7 @@
           <w:sz w:val="22"/>
           <w:szCs w:val="22"/>
         </w:rPr>
-        <w:t>). Los datos revelan que la ausencia de educación formal está claramente asociada con niveles más altos de pobreza extrema, ya que el 18.21% de los adultos que nunca asistieron a un centro educativo se encuentra en esta categoría. No obstante, la pobreza disminuye significativamente entre aquellos que asistieron a centros educativos, especialmente privados (1.46% en pobreza extrema) y semipúblicos (4%). En comparación, los centros públicos, con un 7.40% en pobreza extrema, se sitúan en una posición intermed</w:t>
-      </w:r>
-      <w:r>
-        <w:rPr>
-          <w:rFonts w:ascii="Calibri" w:hAnsi="Calibri" w:cs="Calibri"/>
-          <w:color w:val="000000" w:themeColor="text1"/>
-          <w:sz w:val="22"/>
-          <w:szCs w:val="22"/>
-        </w:rPr>
-        <w:t xml:space="preserve">ia, indicando que, aunque la educación pública mejora la situación económica, su impacto es menor que el de la educación privada. Esto sugiere que la calidad del centro educativo influye en la situación socioeconómica, reforzando la noción de que la educación de calidad es esencial para la movilidad social. Esta conclusión está alineada con la observación de Ricárdez González &amp; Robles Ortiz (2024): tener profesores mejor capacitados y con salarios competitivos, o recibir una educación privada, disminuye la </w:t>
-      </w:r>
-      <w:r>
-        <w:rPr>
-          <w:rFonts w:ascii="Calibri" w:hAnsi="Calibri" w:cs="Calibri"/>
-          <w:color w:val="000000" w:themeColor="text1"/>
-          <w:sz w:val="22"/>
-          <w:szCs w:val="22"/>
-        </w:rPr>
-        <w:t>probabilidad de caer en pobreza.</w:t>
+        <w:t>). Los datos revelan que la ausencia de educación formal está claramente asociada con niveles más altos de pobreza extrema, ya que el 18.21% de los adultos que nunca asistieron a un centro educativo se encuentra en esta categoría. No obstante, la pobreza disminuye significativamente entre aquellos que asistieron a centros educativos, especialmente privados (1.46% en pobreza extrema) y semipúblicos (4%). En comparación, los centros públicos, con un 7.40% en pobreza extrema, se sitúan en una posición intermedia, indicando que, aunque la educación pública mejora la situación económica, su impacto es menor que el de la educación privada. Esto sugiere que la calidad del centro educativo influye en la situación socioeconómica, reforzando la noción de que la educación de calidad es esencial para la movilidad social. Esta conclusión está alineada con la observación de Ricárdez González &amp; Robles Ortiz (2024): tener profesores mejor capacitados y con salarios competitivos, o recibir una educación privada, disminuye la probabilidad de caer en pobreza.</w:t>
       </w:r>
     </w:p>
     <w:tbl>
@@ -4518,16 +4389,7 @@
           <w:sz w:val="22"/>
           <w:szCs w:val="22"/>
         </w:rPr>
-        <w:t>, se observa que el nivel educativo es un determinante clave de los ingresos, con un incremento claro a medida que aumenta la instrucción. Las personas con educación superior de posgrado son las que alcanzan los ingresos más elevados, con un promedio de ₡1,541,922, más de seis veces el promedio de ₡249,387 de quienes tienen nulo o poco nivel de instrucción. Sin embargo, esta relación también revela una mayor dispersión en los ingresos en niveles educativos superiores, con una desviación estándar considerabl</w:t>
-      </w:r>
-      <w:r>
-        <w:rPr>
-          <w:rFonts w:ascii="Calibri" w:hAnsi="Calibri" w:cs="Calibri"/>
-          <w:color w:val="000000" w:themeColor="text1"/>
-          <w:sz w:val="22"/>
-          <w:szCs w:val="22"/>
-        </w:rPr>
-        <w:t>e en el posgrado (₡1,089,738). Esto indica que, aunque la educación superior brinda acceso a mejores ingresos, hay diferencias significativas dentro de estos grupos, posiblemente influenciadas por la especialización profesional, el tipo de empleo y la región de residencia.</w:t>
+        <w:t>, se observa que el nivel educativo es un determinante clave de los ingresos, con un incremento claro a medida que aumenta la instrucción. Las personas con educación superior de posgrado son las que alcanzan los ingresos más elevados, con un promedio de ₡1,541,922, más de seis veces el promedio de ₡249,387 de quienes tienen nulo o poco nivel de instrucción. Sin embargo, esta relación también revela una mayor dispersión en los ingresos en niveles educativos superiores, con una desviación estándar considerable en el posgrado (₡1,089,738). Esto indica que, aunque la educación superior brinda acceso a mejores ingresos, hay diferencias significativas dentro de estos grupos, posiblemente influenciadas por la especialización profesional, el tipo de empleo y la región de residencia.</w:t>
       </w:r>
     </w:p>
     <w:tbl>
@@ -4704,16 +4566,7 @@
           <w:sz w:val="22"/>
           <w:szCs w:val="22"/>
         </w:rPr>
-        <w:t xml:space="preserve"> muestra que quienes asistieron a centros privados alcanzan los ingresos más altos, con una media de ₡846,691.2, seguidos por los que estudiaron en centros semipúblicos, con una media de ₡783,109.0. Esto sugiere que la educación en estos centros no solo proporcionó calidad, sino también ventajas socioeconómicas iniciales que permitieron mayores ingresos. Esta observación es coherente con la idea de que la educación incrementa los ingresos, pero no necesariamente cambia la estructura económica subyacente, do</w:t>
-      </w:r>
-      <w:r>
-        <w:rPr>
-          <w:rFonts w:ascii="Calibri" w:hAnsi="Calibri" w:cs="Calibri"/>
-          <w:color w:val="000000" w:themeColor="text1"/>
-          <w:sz w:val="22"/>
-          <w:szCs w:val="22"/>
-        </w:rPr>
-        <w:t>nde la concentración de activos perpetúa la desigualdad, como señala Figueroa (2010).</w:t>
+        <w:t xml:space="preserve"> muestra que quienes asistieron a centros privados alcanzan los ingresos más altos, con una media de ₡846,691.2, seguidos por los que estudiaron en centros semipúblicos, con una media de ₡783,109.0. Esto sugiere que la educación en estos centros no solo proporcionó calidad, sino también ventajas socioeconómicas iniciales que permitieron mayores ingresos. Esta observación es coherente con la idea de que la educación incrementa los ingresos, pero no necesariamente cambia la estructura económica subyacente, donde la concentración de activos perpetúa la desigualdad, como señala Figueroa (2010).</w:t>
       </w:r>
     </w:p>
     <w:p>
@@ -4737,16 +4590,7 @@
           <w:szCs w:val="22"/>
         </w:rPr>
         <w:lastRenderedPageBreak/>
-        <w:t>En comparación, los centros públicos tienen una media de ingresos notablemente más baja, de ₡405,861.1, con una distribución más desigual reflejada en una desviación estándar de ₡503,840.6 y un ingreso máximo de ₡20 millones. Aunque una minoría de este grupo alcanza ingresos elevados, la mayoría no llega a ese nivel. Por su parte, los adultos sin educación formal registran los ingresos más bajos, con una media de ₡222,138.6, subrayando la importancia de la educación formal para mejorar las oportunidades eco</w:t>
-      </w:r>
-      <w:r>
-        <w:rPr>
-          <w:rFonts w:ascii="Calibri" w:hAnsi="Calibri" w:cs="Calibri"/>
-          <w:color w:val="000000" w:themeColor="text1"/>
-          <w:sz w:val="22"/>
-          <w:szCs w:val="22"/>
-        </w:rPr>
-        <w:t>nómicas.</w:t>
+        <w:t>En comparación, los centros públicos tienen una media de ingresos notablemente más baja, de ₡405,861.1, con una distribución más desigual reflejada en una desviación estándar de ₡503,840.6 y un ingreso máximo de ₡20 millones. Aunque una minoría de este grupo alcanza ingresos elevados, la mayoría no llega a ese nivel. Por su parte, los adultos sin educación formal registran los ingresos más bajos, con una media de ₡222,138.6, subrayando la importancia de la educación formal para mejorar las oportunidades económicas.</w:t>
       </w:r>
     </w:p>
     <w:tbl>
@@ -5154,16 +4998,7 @@
           <w:sz w:val="22"/>
           <w:szCs w:val="22"/>
         </w:rPr>
-        <w:t xml:space="preserve"> revela que los niveles educativos más bajos, como sin instrucción o primaria completa, están concentrados en los quintiles de ingresos más bajos. En el primer quintil (₡110,683 o menos), el 52.98% solo completó la primaria y el 18.14% tiene poca o ninguna instrucción. En el quinto quintil (más de ₡574,085), el 54.87% completó educación de pregrado y el 11.26% tiene estudios de posgrado. Esto muestra que el acceso a niveles educativos superiores se da principalmente en los quintiles más altos, lo que eviden</w:t>
-      </w:r>
-      <w:r>
-        <w:rPr>
-          <w:rFonts w:ascii="Calibri" w:hAnsi="Calibri" w:cs="Calibri"/>
-          <w:color w:val="000000" w:themeColor="text1"/>
-          <w:sz w:val="22"/>
-          <w:szCs w:val="22"/>
-        </w:rPr>
-        <w:t>cia la existencia de barreras estructurales para la movilidad social.</w:t>
+        <w:t xml:space="preserve"> revela que los niveles educativos más bajos, como sin instrucción o primaria completa, están concentrados en los quintiles de ingresos más bajos. En el primer quintil (₡110,683 o menos), el 52.98% solo completó la primaria y el 18.14% tiene poca o ninguna instrucción. En el quinto quintil (más de ₡574,085), el 54.87% completó educación de pregrado y el 11.26% tiene estudios de posgrado. Esto muestra que el acceso a niveles educativos superiores se da principalmente en los quintiles más altos, lo que evidencia la existencia de barreras estructurales para la movilidad social.</w:t>
       </w:r>
     </w:p>
     <w:tbl>
@@ -5397,32 +5232,23 @@
           <w:sz w:val="22"/>
           <w:szCs w:val="22"/>
         </w:rPr>
-        <w:t xml:space="preserve"> Esta pregunta se formuló con el objetivo de entender cómo factores como los años de escolaridad, el nivel de instrucción, el tipo de institución educativa, la titulación universitaria, la universidad pública asistida y el dominio de habilidades adicionales (como un segundo idioma) influyen en la pobreza y el ingreso. Se esperaba qu</w:t>
-      </w:r>
-      <w:r>
-        <w:rPr>
-          <w:rFonts w:ascii="Calibri" w:hAnsi="Calibri" w:cs="Calibri"/>
-          <w:sz w:val="22"/>
-          <w:szCs w:val="22"/>
-        </w:rPr>
-        <w:t xml:space="preserve">e la educación emergiera como un factor crucial para determinar las oportunidades económicas de los individuos y para reducir la pobreza. En este sentido, los resultados coincidieron con esta hipótesis: el nivel educativo se mostró como un predictor clave tanto de la condición socioeconómica como de los ingresos. Se encontró que las personas con niveles educativos más altos tienden a concentrarse en </w:t>
-      </w:r>
-      <w:r>
-        <w:rPr>
-          <w:rFonts w:ascii="Calibri" w:hAnsi="Calibri" w:cs="Calibri"/>
-          <w:sz w:val="22"/>
-          <w:szCs w:val="22"/>
-        </w:rPr>
-        <w:lastRenderedPageBreak/>
-        <w:t>los quintiles de mayores ingresos, mientras que aquellas con niveles más bajos suelen ubicarse en los quintil</w:t>
-      </w:r>
-      <w:r>
-        <w:rPr>
-          <w:rFonts w:ascii="Calibri" w:hAnsi="Calibri" w:cs="Calibri"/>
-          <w:sz w:val="22"/>
-          <w:szCs w:val="22"/>
-        </w:rPr>
-        <w:t>es más bajos, con una mayor incidencia de pobreza.</w:t>
+        <w:t xml:space="preserve"> Esta pregunta se formuló con el objetivo de entender cómo factores como el nivel de instrucción, el tipo de institución educativa</w:t>
+      </w:r>
+      <w:r>
+        <w:rPr>
+          <w:rFonts w:ascii="Calibri" w:hAnsi="Calibri" w:cs="Calibri"/>
+          <w:sz w:val="22"/>
+          <w:szCs w:val="22"/>
+        </w:rPr>
+        <w:t xml:space="preserve"> y</w:t>
+      </w:r>
+      <w:r>
+        <w:rPr>
+          <w:rFonts w:ascii="Calibri" w:hAnsi="Calibri" w:cs="Calibri"/>
+          <w:sz w:val="22"/>
+          <w:szCs w:val="22"/>
+        </w:rPr>
+        <w:t xml:space="preserve"> la titulación universitaria influyen en la pobreza y el ingreso. Se esperaba que la educación emergiera como un factor crucial para determinar las oportunidades económicas de los individuos y para reducir la pobreza. En este sentido, los resultados coincidieron con esta hipótesis: el nivel educativo se mostró como un predictor clave tanto de la condición socioeconómica como de los ingresos. Se encontró que las personas con niveles educativos más altos tienden a concentrarse en los quintiles de mayores ingresos, mientras que aquellas con niveles más bajos suelen ubicarse en los quintiles más bajos, con una mayor incidencia de pobreza.</w:t>
       </w:r>
     </w:p>
     <w:p>
@@ -5443,15 +5269,8 @@
           <w:sz w:val="22"/>
           <w:szCs w:val="22"/>
         </w:rPr>
-        <w:t xml:space="preserve">El estudio enfrenta varios desafíos metodológicos que pueden afectar la precisión de los resultados. La falta de distinción en la calidad y contexto de los centros educativos, así como factores como la duración de estudios y el contexto socioeconómico inicial, puede distorsionar la relación observada entre educación e ingresos. Además, la presencia de valores atípicos y la variabilidad dentro de los niveles educativos analizados sugieren la influencia de factores adicionales, como la industria laboral y la </w:t>
-      </w:r>
-      <w:r>
-        <w:rPr>
-          <w:rFonts w:ascii="Calibri" w:hAnsi="Calibri" w:cs="Calibri"/>
-          <w:sz w:val="22"/>
-          <w:szCs w:val="22"/>
-        </w:rPr>
-        <w:t>especialización por sectores productivos, que no se consideraron. Estos elementos limitan la generalización de las conclusiones y subrayan la necesidad de un análisis más detallado en futuros estudios.</w:t>
+        <w:lastRenderedPageBreak/>
+        <w:t>El estudio enfrenta varios desafíos metodológicos que pueden afectar la precisión de los resultados. La falta de distinción en la calidad y contexto de los centros educativos, así como factores como la duración de estudios y el contexto socioeconómico inicial, puede distorsionar la relación observada entre educación e ingresos. Además, la presencia de valores atípicos y la variabilidad dentro de los niveles educativos analizados sugieren la influencia de factores adicionales, como la industria laboral y la especialización por sectores productivos, que no se consideraron. Estos elementos limitan la generalización de las conclusiones y subrayan la necesidad de un análisis más detallado en futuros estudios.</w:t>
       </w:r>
     </w:p>
     <w:p>
@@ -5472,15 +5291,7 @@
           <w:sz w:val="22"/>
           <w:szCs w:val="22"/>
         </w:rPr>
-        <w:t>Con base en estos hallazgos, se sugiere que futuras investigaciones profundicen en el análisis de variables contextuales, como el tipo de empleo y las industrias predominantes en distintas zonas geográficas, para captar mejor la relación entre educación e ingreso en diferentes sectores económicos. Asimismo, se podría añadir una dimensión temporal en el análisis para ofrecer una perspectiva valiosa, permitiendo observar cómo cambian estas variables a lo largo del tiempo y en distintos contextos económicos. O</w:t>
-      </w:r>
-      <w:r>
-        <w:rPr>
-          <w:rFonts w:ascii="Calibri" w:hAnsi="Calibri" w:cs="Calibri"/>
-          <w:sz w:val="22"/>
-          <w:szCs w:val="22"/>
-        </w:rPr>
-        <w:t>tra recomendación es explorar el impacto de factores adicionales no abordados en esta investigación, tales como la calidad específica de los programas educativos, la inversión en tecnología educativa y las políticas de desarrollo local.</w:t>
+        <w:t>Con base en estos hallazgos, se sugiere que futuras investigaciones profundicen en el análisis de variables contextuales, como el tipo de empleo y las industrias predominantes en distintas zonas geográficas, para captar mejor la relación entre educación e ingreso en diferentes sectores económicos. Asimismo, se podría añadir una dimensión temporal en el análisis para ofrecer una perspectiva valiosa, permitiendo observar cómo cambian estas variables a lo largo del tiempo y en distintos contextos económicos. Otra recomendación es explorar el impacto de factores adicionales no abordados en esta investigación, tales como la calidad específica de los programas educativos, la inversión en tecnología educativa y las políticas de desarrollo local.</w:t>
       </w:r>
     </w:p>
     <w:p>
@@ -5501,15 +5312,7 @@
           <w:sz w:val="22"/>
           <w:szCs w:val="22"/>
         </w:rPr>
-        <w:t>Finalmente, este trabajo contribuye a llenar un vacío importante en la literatura costarricense al analizar cómo diferentes características del acceso y la calidad educativa influyen de manera diferenciada en la distribución de ingresos y en las condiciones de pobreza en el país. Al abordar una amplia variedad de categorías educativas, el estudio ofrece un panorama integral sobre cómo las oportunidades económicas están condicionadas por el nivel y tipo de educación, revelando las brechas persistentes que ex</w:t>
-      </w:r>
-      <w:r>
-        <w:rPr>
-          <w:rFonts w:ascii="Calibri" w:hAnsi="Calibri" w:cs="Calibri"/>
-          <w:sz w:val="22"/>
-          <w:szCs w:val="22"/>
-        </w:rPr>
-        <w:t>isten entre diferentes grupos sociales. Además, al relacionar el nivel educativo con la condición socioeconómica y los ingresos, este análisis resalta la relevancia de políticas que no solo amplíen el acceso a la educación, sino que también garanticen una calidad educativa equitativa en todos los niveles.</w:t>
+        <w:t>Finalmente, este trabajo contribuye a llenar un vacío importante en la literatura costarricense al analizar cómo diferentes características del acceso y la calidad educativa influyen de manera diferenciada en la distribución de ingresos y en las condiciones de pobreza en el país. Al abordar una variedad de categorías educativas, el estudio ofrece un panorama integral sobre cómo las oportunidades económicas están condicionadas por el nivel y tipo de educación, revelando las brechas persistentes que existen entre diferentes grupos sociales. Además, al relacionar el nivel educativo con la condición socioeconómica y los ingresos, este análisis resalta la relevancia de políticas que no solo amplíen el acceso a la educación, sino que también garanticen una calidad educativa equitativa en todos los niveles.</w:t>
       </w:r>
     </w:p>
     <w:p>
@@ -5756,6 +5559,14 @@
           <w:szCs w:val="22"/>
         </w:rPr>
         <w:instrText>"</w:instrText>
+      </w:r>
+      <w:r>
+        <w:rPr>
+          <w:rFonts w:eastAsiaTheme="minorHAnsi" w:cs="Calibri"/>
+          <w:color w:val="auto"/>
+          <w:sz w:val="22"/>
+          <w:szCs w:val="22"/>
+        </w:rPr>
       </w:r>
       <w:r>
         <w:rPr>
@@ -7197,6 +7008,7 @@
   <w:style w:type="character" w:default="1" w:styleId="Fuentedeprrafopredeter">
     <w:name w:val="Default Paragraph Font"/>
     <w:uiPriority w:val="1"/>
+    <w:semiHidden/>
     <w:unhideWhenUsed/>
   </w:style>
   <w:style w:type="table" w:default="1" w:styleId="Tablanormal">

</xml_diff>